<commit_message>
Final graphics, final scripts
Added final graphics, final snippets of code, etc.
</commit_message>
<xml_diff>
--- a/results.docx
+++ b/results.docx
@@ -14,6 +14,1100 @@
       </w:r>
       <w:r>
         <w:t xml:space="preserve">Presentation</w:t>
+      </w:r>
+    </w:p>
+    <w:p>
+      <w:pPr>
+        <w:pStyle w:val="SourceCode"/>
+      </w:pPr>
+      <w:r>
+        <w:rPr>
+          <w:rStyle w:val="CommentTok"/>
+        </w:rPr>
+        <w:t xml:space="preserve">#1st Graph</w:t>
+      </w:r>
+      <w:r>
+        <w:br w:type="textWrapping"/>
+      </w:r>
+      <w:r>
+        <w:rPr>
+          <w:rStyle w:val="KeywordTok"/>
+        </w:rPr>
+        <w:t xml:space="preserve">ggplot</w:t>
+      </w:r>
+      <w:r>
+        <w:rPr>
+          <w:rStyle w:val="NormalTok"/>
+        </w:rPr>
+        <w:t xml:space="preserve">(ModelC) </w:t>
+      </w:r>
+      <w:r>
+        <w:rPr>
+          <w:rStyle w:val="OperatorTok"/>
+        </w:rPr>
+        <w:t xml:space="preserve">+</w:t>
+      </w:r>
+      <w:r>
+        <w:rPr>
+          <w:rStyle w:val="StringTok"/>
+        </w:rPr>
+        <w:t xml:space="preserve"> </w:t>
+      </w:r>
+      <w:r>
+        <w:rPr>
+          <w:rStyle w:val="KeywordTok"/>
+        </w:rPr>
+        <w:t xml:space="preserve">stat_qq</w:t>
+      </w:r>
+      <w:r>
+        <w:rPr>
+          <w:rStyle w:val="NormalTok"/>
+        </w:rPr>
+        <w:t xml:space="preserve">(</w:t>
+      </w:r>
+      <w:r>
+        <w:rPr>
+          <w:rStyle w:val="KeywordTok"/>
+        </w:rPr>
+        <w:t xml:space="preserve">aes</w:t>
+      </w:r>
+      <w:r>
+        <w:rPr>
+          <w:rStyle w:val="NormalTok"/>
+        </w:rPr>
+        <w:t xml:space="preserve">(</w:t>
+      </w:r>
+      <w:r>
+        <w:rPr>
+          <w:rStyle w:val="DataTypeTok"/>
+        </w:rPr>
+        <w:t xml:space="preserve">sample =</w:t>
+      </w:r>
+      <w:r>
+        <w:rPr>
+          <w:rStyle w:val="NormalTok"/>
+        </w:rPr>
+        <w:t xml:space="preserve"> ModelC</w:t>
+      </w:r>
+      <w:r>
+        <w:rPr>
+          <w:rStyle w:val="OperatorTok"/>
+        </w:rPr>
+        <w:t xml:space="preserve">$</w:t>
+      </w:r>
+      <w:r>
+        <w:rPr>
+          <w:rStyle w:val="NormalTok"/>
+        </w:rPr>
+        <w:t xml:space="preserve">residuals), </w:t>
+      </w:r>
+      <w:r>
+        <w:rPr>
+          <w:rStyle w:val="DataTypeTok"/>
+        </w:rPr>
+        <w:t xml:space="preserve">color =</w:t>
+      </w:r>
+      <w:r>
+        <w:rPr>
+          <w:rStyle w:val="NormalTok"/>
+        </w:rPr>
+        <w:t xml:space="preserve"> </w:t>
+      </w:r>
+      <w:r>
+        <w:rPr>
+          <w:rStyle w:val="StringTok"/>
+        </w:rPr>
+        <w:t xml:space="preserve">"black"</w:t>
+      </w:r>
+      <w:r>
+        <w:rPr>
+          <w:rStyle w:val="NormalTok"/>
+        </w:rPr>
+        <w:t xml:space="preserve">, </w:t>
+      </w:r>
+      <w:r>
+        <w:rPr>
+          <w:rStyle w:val="DataTypeTok"/>
+        </w:rPr>
+        <w:t xml:space="preserve">alpha =</w:t>
+      </w:r>
+      <w:r>
+        <w:rPr>
+          <w:rStyle w:val="NormalTok"/>
+        </w:rPr>
+        <w:t xml:space="preserve"> </w:t>
+      </w:r>
+      <w:r>
+        <w:rPr>
+          <w:rStyle w:val="FloatTok"/>
+        </w:rPr>
+        <w:t xml:space="preserve">0.2</w:t>
+      </w:r>
+      <w:r>
+        <w:rPr>
+          <w:rStyle w:val="NormalTok"/>
+        </w:rPr>
+        <w:t xml:space="preserve">) </w:t>
+      </w:r>
+      <w:r>
+        <w:rPr>
+          <w:rStyle w:val="OperatorTok"/>
+        </w:rPr>
+        <w:t xml:space="preserve">+</w:t>
+      </w:r>
+      <w:r>
+        <w:rPr>
+          <w:rStyle w:val="StringTok"/>
+        </w:rPr>
+        <w:t xml:space="preserve"> </w:t>
+      </w:r>
+      <w:r>
+        <w:rPr>
+          <w:rStyle w:val="KeywordTok"/>
+        </w:rPr>
+        <w:t xml:space="preserve">geom_abline</w:t>
+      </w:r>
+      <w:r>
+        <w:rPr>
+          <w:rStyle w:val="NormalTok"/>
+        </w:rPr>
+        <w:t xml:space="preserve">(</w:t>
+      </w:r>
+      <w:r>
+        <w:rPr>
+          <w:rStyle w:val="DataTypeTok"/>
+        </w:rPr>
+        <w:t xml:space="preserve">intercept =</w:t>
+      </w:r>
+      <w:r>
+        <w:rPr>
+          <w:rStyle w:val="NormalTok"/>
+        </w:rPr>
+        <w:t xml:space="preserve"> </w:t>
+      </w:r>
+      <w:r>
+        <w:rPr>
+          <w:rStyle w:val="KeywordTok"/>
+        </w:rPr>
+        <w:t xml:space="preserve">mean</w:t>
+      </w:r>
+      <w:r>
+        <w:rPr>
+          <w:rStyle w:val="NormalTok"/>
+        </w:rPr>
+        <w:t xml:space="preserve">(ModelC</w:t>
+      </w:r>
+      <w:r>
+        <w:rPr>
+          <w:rStyle w:val="OperatorTok"/>
+        </w:rPr>
+        <w:t xml:space="preserve">$</w:t>
+      </w:r>
+      <w:r>
+        <w:rPr>
+          <w:rStyle w:val="NormalTok"/>
+        </w:rPr>
+        <w:t xml:space="preserve">residuals), </w:t>
+      </w:r>
+      <w:r>
+        <w:rPr>
+          <w:rStyle w:val="DataTypeTok"/>
+        </w:rPr>
+        <w:t xml:space="preserve">slope =</w:t>
+      </w:r>
+      <w:r>
+        <w:rPr>
+          <w:rStyle w:val="NormalTok"/>
+        </w:rPr>
+        <w:t xml:space="preserve"> </w:t>
+      </w:r>
+      <w:r>
+        <w:rPr>
+          <w:rStyle w:val="KeywordTok"/>
+        </w:rPr>
+        <w:t xml:space="preserve">sd</w:t>
+      </w:r>
+      <w:r>
+        <w:rPr>
+          <w:rStyle w:val="NormalTok"/>
+        </w:rPr>
+        <w:t xml:space="preserve">(ModelC</w:t>
+      </w:r>
+      <w:r>
+        <w:rPr>
+          <w:rStyle w:val="OperatorTok"/>
+        </w:rPr>
+        <w:t xml:space="preserve">$</w:t>
+      </w:r>
+      <w:r>
+        <w:rPr>
+          <w:rStyle w:val="NormalTok"/>
+        </w:rPr>
+        <w:t xml:space="preserve">residuals), </w:t>
+      </w:r>
+      <w:r>
+        <w:rPr>
+          <w:rStyle w:val="DataTypeTok"/>
+        </w:rPr>
+        <w:t xml:space="preserve">color =</w:t>
+      </w:r>
+      <w:r>
+        <w:rPr>
+          <w:rStyle w:val="NormalTok"/>
+        </w:rPr>
+        <w:t xml:space="preserve"> </w:t>
+      </w:r>
+      <w:r>
+        <w:rPr>
+          <w:rStyle w:val="StringTok"/>
+        </w:rPr>
+        <w:t xml:space="preserve">"red"</w:t>
+      </w:r>
+      <w:r>
+        <w:rPr>
+          <w:rStyle w:val="NormalTok"/>
+        </w:rPr>
+        <w:t xml:space="preserve">) </w:t>
+      </w:r>
+      <w:r>
+        <w:rPr>
+          <w:rStyle w:val="OperatorTok"/>
+        </w:rPr>
+        <w:t xml:space="preserve">+</w:t>
+      </w:r>
+      <w:r>
+        <w:rPr>
+          <w:rStyle w:val="StringTok"/>
+        </w:rPr>
+        <w:t xml:space="preserve"> </w:t>
+      </w:r>
+      <w:r>
+        <w:rPr>
+          <w:rStyle w:val="KeywordTok"/>
+        </w:rPr>
+        <w:t xml:space="preserve">theme_calc</w:t>
+      </w:r>
+      <w:r>
+        <w:rPr>
+          <w:rStyle w:val="NormalTok"/>
+        </w:rPr>
+        <w:t xml:space="preserve">()</w:t>
+      </w:r>
+    </w:p>
+    <w:p>
+      <w:pPr>
+        <w:pStyle w:val="FirstParagraph"/>
+      </w:pPr>
+      <w:r>
+        <w:drawing>
+          <wp:inline>
+            <wp:extent cx="4620126" cy="3696101"/>
+            <wp:effectExtent b="0" l="0" r="0" t="0"/>
+            <wp:docPr descr="" title="" id="1" name="Picture"/>
+            <a:graphic>
+              <a:graphicData uri="http://schemas.openxmlformats.org/drawingml/2006/picture">
+                <pic:pic>
+                  <pic:nvPicPr>
+                    <pic:cNvPr descr="results_files/figure-docx/unnamed-chunk-2-1.png" id="0" name="Picture"/>
+                    <pic:cNvPicPr>
+                      <a:picLocks noChangeArrowheads="1" noChangeAspect="1"/>
+                    </pic:cNvPicPr>
+                  </pic:nvPicPr>
+                  <pic:blipFill>
+                    <a:blip r:embed="rId21"/>
+                    <a:stretch>
+                      <a:fillRect/>
+                    </a:stretch>
+                  </pic:blipFill>
+                  <pic:spPr bwMode="auto">
+                    <a:xfrm>
+                      <a:off x="0" y="0"/>
+                      <a:ext cx="4620126" cy="3696101"/>
+                    </a:xfrm>
+                    <a:prstGeom prst="rect">
+                      <a:avLst/>
+                    </a:prstGeom>
+                    <a:noFill/>
+                    <a:ln w="9525">
+                      <a:noFill/>
+                      <a:headEnd/>
+                      <a:tailEnd/>
+                    </a:ln>
+                  </pic:spPr>
+                </pic:pic>
+              </a:graphicData>
+            </a:graphic>
+          </wp:inline>
+        </w:drawing>
+      </w:r>
+    </w:p>
+    <w:p>
+      <w:pPr>
+        <w:pStyle w:val="SourceCode"/>
+      </w:pPr>
+      <w:r>
+        <w:rPr>
+          <w:rStyle w:val="CommentTok"/>
+        </w:rPr>
+        <w:t xml:space="preserve">#2nd Graph</w:t>
+      </w:r>
+      <w:r>
+        <w:br w:type="textWrapping"/>
+      </w:r>
+      <w:r>
+        <w:rPr>
+          <w:rStyle w:val="KeywordTok"/>
+        </w:rPr>
+        <w:t xml:space="preserve">ggplot</w:t>
+      </w:r>
+      <w:r>
+        <w:rPr>
+          <w:rStyle w:val="NormalTok"/>
+        </w:rPr>
+        <w:t xml:space="preserve">(dataF, </w:t>
+      </w:r>
+      <w:r>
+        <w:rPr>
+          <w:rStyle w:val="KeywordTok"/>
+        </w:rPr>
+        <w:t xml:space="preserve">aes</w:t>
+      </w:r>
+      <w:r>
+        <w:rPr>
+          <w:rStyle w:val="NormalTok"/>
+        </w:rPr>
+        <w:t xml:space="preserve">(</w:t>
+      </w:r>
+      <w:r>
+        <w:rPr>
+          <w:rStyle w:val="DataTypeTok"/>
+        </w:rPr>
+        <w:t xml:space="preserve">x =</w:t>
+      </w:r>
+      <w:r>
+        <w:rPr>
+          <w:rStyle w:val="NormalTok"/>
+        </w:rPr>
+        <w:t xml:space="preserve"> dataF</w:t>
+      </w:r>
+      <w:r>
+        <w:rPr>
+          <w:rStyle w:val="OperatorTok"/>
+        </w:rPr>
+        <w:t xml:space="preserve">$</w:t>
+      </w:r>
+      <w:r>
+        <w:rPr>
+          <w:rStyle w:val="NormalTok"/>
+        </w:rPr>
+        <w:t xml:space="preserve">kfavg, </w:t>
+      </w:r>
+      <w:r>
+        <w:rPr>
+          <w:rStyle w:val="DataTypeTok"/>
+        </w:rPr>
+        <w:t xml:space="preserve">y =</w:t>
+      </w:r>
+      <w:r>
+        <w:rPr>
+          <w:rStyle w:val="NormalTok"/>
+        </w:rPr>
+        <w:t xml:space="preserve"> ..density..)) </w:t>
+      </w:r>
+      <w:r>
+        <w:rPr>
+          <w:rStyle w:val="OperatorTok"/>
+        </w:rPr>
+        <w:t xml:space="preserve">+</w:t>
+      </w:r>
+      <w:r>
+        <w:rPr>
+          <w:rStyle w:val="StringTok"/>
+        </w:rPr>
+        <w:t xml:space="preserve"> </w:t>
+      </w:r>
+      <w:r>
+        <w:rPr>
+          <w:rStyle w:val="KeywordTok"/>
+        </w:rPr>
+        <w:t xml:space="preserve">geom_histogram</w:t>
+      </w:r>
+      <w:r>
+        <w:rPr>
+          <w:rStyle w:val="NormalTok"/>
+        </w:rPr>
+        <w:t xml:space="preserve">(</w:t>
+      </w:r>
+      <w:r>
+        <w:rPr>
+          <w:rStyle w:val="DataTypeTok"/>
+        </w:rPr>
+        <w:t xml:space="preserve">bins =</w:t>
+      </w:r>
+      <w:r>
+        <w:rPr>
+          <w:rStyle w:val="NormalTok"/>
+        </w:rPr>
+        <w:t xml:space="preserve"> </w:t>
+      </w:r>
+      <w:r>
+        <w:rPr>
+          <w:rStyle w:val="DecValTok"/>
+        </w:rPr>
+        <w:t xml:space="preserve">15</w:t>
+      </w:r>
+      <w:r>
+        <w:rPr>
+          <w:rStyle w:val="NormalTok"/>
+        </w:rPr>
+        <w:t xml:space="preserve">, </w:t>
+      </w:r>
+      <w:r>
+        <w:rPr>
+          <w:rStyle w:val="DataTypeTok"/>
+        </w:rPr>
+        <w:t xml:space="preserve">color =</w:t>
+      </w:r>
+      <w:r>
+        <w:rPr>
+          <w:rStyle w:val="NormalTok"/>
+        </w:rPr>
+        <w:t xml:space="preserve"> </w:t>
+      </w:r>
+      <w:r>
+        <w:rPr>
+          <w:rStyle w:val="StringTok"/>
+        </w:rPr>
+        <w:t xml:space="preserve">"white"</w:t>
+      </w:r>
+      <w:r>
+        <w:rPr>
+          <w:rStyle w:val="NormalTok"/>
+        </w:rPr>
+        <w:t xml:space="preserve">, </w:t>
+      </w:r>
+      <w:r>
+        <w:rPr>
+          <w:rStyle w:val="DataTypeTok"/>
+        </w:rPr>
+        <w:t xml:space="preserve">fill =</w:t>
+      </w:r>
+      <w:r>
+        <w:rPr>
+          <w:rStyle w:val="NormalTok"/>
+        </w:rPr>
+        <w:t xml:space="preserve"> </w:t>
+      </w:r>
+      <w:r>
+        <w:rPr>
+          <w:rStyle w:val="StringTok"/>
+        </w:rPr>
+        <w:t xml:space="preserve">"black"</w:t>
+      </w:r>
+      <w:r>
+        <w:rPr>
+          <w:rStyle w:val="NormalTok"/>
+        </w:rPr>
+        <w:t xml:space="preserve">) </w:t>
+      </w:r>
+      <w:r>
+        <w:rPr>
+          <w:rStyle w:val="OperatorTok"/>
+        </w:rPr>
+        <w:t xml:space="preserve">+</w:t>
+      </w:r>
+      <w:r>
+        <w:rPr>
+          <w:rStyle w:val="StringTok"/>
+        </w:rPr>
+        <w:t xml:space="preserve"> </w:t>
+      </w:r>
+      <w:r>
+        <w:rPr>
+          <w:rStyle w:val="KeywordTok"/>
+        </w:rPr>
+        <w:t xml:space="preserve">theme_calc</w:t>
+      </w:r>
+      <w:r>
+        <w:rPr>
+          <w:rStyle w:val="NormalTok"/>
+        </w:rPr>
+        <w:t xml:space="preserve">()</w:t>
+      </w:r>
+    </w:p>
+    <w:p>
+      <w:pPr>
+        <w:pStyle w:val="FirstParagraph"/>
+      </w:pPr>
+      <w:r>
+        <w:drawing>
+          <wp:inline>
+            <wp:extent cx="4620126" cy="3696101"/>
+            <wp:effectExtent b="0" l="0" r="0" t="0"/>
+            <wp:docPr descr="" title="" id="1" name="Picture"/>
+            <a:graphic>
+              <a:graphicData uri="http://schemas.openxmlformats.org/drawingml/2006/picture">
+                <pic:pic>
+                  <pic:nvPicPr>
+                    <pic:cNvPr descr="results_files/figure-docx/unnamed-chunk-2-2.png" id="0" name="Picture"/>
+                    <pic:cNvPicPr>
+                      <a:picLocks noChangeArrowheads="1" noChangeAspect="1"/>
+                    </pic:cNvPicPr>
+                  </pic:nvPicPr>
+                  <pic:blipFill>
+                    <a:blip r:embed="rId22"/>
+                    <a:stretch>
+                      <a:fillRect/>
+                    </a:stretch>
+                  </pic:blipFill>
+                  <pic:spPr bwMode="auto">
+                    <a:xfrm>
+                      <a:off x="0" y="0"/>
+                      <a:ext cx="4620126" cy="3696101"/>
+                    </a:xfrm>
+                    <a:prstGeom prst="rect">
+                      <a:avLst/>
+                    </a:prstGeom>
+                    <a:noFill/>
+                    <a:ln w="9525">
+                      <a:noFill/>
+                      <a:headEnd/>
+                      <a:tailEnd/>
+                    </a:ln>
+                  </pic:spPr>
+                </pic:pic>
+              </a:graphicData>
+            </a:graphic>
+          </wp:inline>
+        </w:drawing>
+      </w:r>
+    </w:p>
+    <w:p>
+      <w:pPr>
+        <w:pStyle w:val="SourceCode"/>
+      </w:pPr>
+      <w:r>
+        <w:rPr>
+          <w:rStyle w:val="CommentTok"/>
+        </w:rPr>
+        <w:t xml:space="preserve">#3rd Graph</w:t>
+      </w:r>
+      <w:r>
+        <w:br w:type="textWrapping"/>
+      </w:r>
+      <w:r>
+        <w:rPr>
+          <w:rStyle w:val="KeywordTok"/>
+        </w:rPr>
+        <w:t xml:space="preserve">ggplot</w:t>
+      </w:r>
+      <w:r>
+        <w:rPr>
+          <w:rStyle w:val="NormalTok"/>
+        </w:rPr>
+        <w:t xml:space="preserve">(ModelN, </w:t>
+      </w:r>
+      <w:r>
+        <w:rPr>
+          <w:rStyle w:val="KeywordTok"/>
+        </w:rPr>
+        <w:t xml:space="preserve">aes</w:t>
+      </w:r>
+      <w:r>
+        <w:rPr>
+          <w:rStyle w:val="NormalTok"/>
+        </w:rPr>
+        <w:t xml:space="preserve">(</w:t>
+      </w:r>
+      <w:r>
+        <w:rPr>
+          <w:rStyle w:val="DataTypeTok"/>
+        </w:rPr>
+        <w:t xml:space="preserve">x =</w:t>
+      </w:r>
+      <w:r>
+        <w:rPr>
+          <w:rStyle w:val="NormalTok"/>
+        </w:rPr>
+        <w:t xml:space="preserve"> .fitted, </w:t>
+      </w:r>
+      <w:r>
+        <w:rPr>
+          <w:rStyle w:val="DataTypeTok"/>
+        </w:rPr>
+        <w:t xml:space="preserve">y =</w:t>
+      </w:r>
+      <w:r>
+        <w:rPr>
+          <w:rStyle w:val="NormalTok"/>
+        </w:rPr>
+        <w:t xml:space="preserve"> .resid)) </w:t>
+      </w:r>
+      <w:r>
+        <w:rPr>
+          <w:rStyle w:val="OperatorTok"/>
+        </w:rPr>
+        <w:t xml:space="preserve">+</w:t>
+      </w:r>
+      <w:r>
+        <w:rPr>
+          <w:rStyle w:val="StringTok"/>
+        </w:rPr>
+        <w:t xml:space="preserve"> </w:t>
+      </w:r>
+      <w:r>
+        <w:rPr>
+          <w:rStyle w:val="KeywordTok"/>
+        </w:rPr>
+        <w:t xml:space="preserve">geom_point</w:t>
+      </w:r>
+      <w:r>
+        <w:rPr>
+          <w:rStyle w:val="NormalTok"/>
+        </w:rPr>
+        <w:t xml:space="preserve">(</w:t>
+      </w:r>
+      <w:r>
+        <w:rPr>
+          <w:rStyle w:val="DataTypeTok"/>
+        </w:rPr>
+        <w:t xml:space="preserve">color =</w:t>
+      </w:r>
+      <w:r>
+        <w:rPr>
+          <w:rStyle w:val="NormalTok"/>
+        </w:rPr>
+        <w:t xml:space="preserve"> </w:t>
+      </w:r>
+      <w:r>
+        <w:rPr>
+          <w:rStyle w:val="StringTok"/>
+        </w:rPr>
+        <w:t xml:space="preserve">"black"</w:t>
+      </w:r>
+      <w:r>
+        <w:rPr>
+          <w:rStyle w:val="NormalTok"/>
+        </w:rPr>
+        <w:t xml:space="preserve">, </w:t>
+      </w:r>
+      <w:r>
+        <w:rPr>
+          <w:rStyle w:val="DataTypeTok"/>
+        </w:rPr>
+        <w:t xml:space="preserve">alpha =</w:t>
+      </w:r>
+      <w:r>
+        <w:rPr>
+          <w:rStyle w:val="NormalTok"/>
+        </w:rPr>
+        <w:t xml:space="preserve"> </w:t>
+      </w:r>
+      <w:r>
+        <w:rPr>
+          <w:rStyle w:val="FloatTok"/>
+        </w:rPr>
+        <w:t xml:space="preserve">0.3</w:t>
+      </w:r>
+      <w:r>
+        <w:rPr>
+          <w:rStyle w:val="NormalTok"/>
+        </w:rPr>
+        <w:t xml:space="preserve">) </w:t>
+      </w:r>
+      <w:r>
+        <w:rPr>
+          <w:rStyle w:val="OperatorTok"/>
+        </w:rPr>
+        <w:t xml:space="preserve">+</w:t>
+      </w:r>
+      <w:r>
+        <w:rPr>
+          <w:rStyle w:val="StringTok"/>
+        </w:rPr>
+        <w:t xml:space="preserve"> </w:t>
+      </w:r>
+      <w:r>
+        <w:rPr>
+          <w:rStyle w:val="KeywordTok"/>
+        </w:rPr>
+        <w:t xml:space="preserve">stat_smooth</w:t>
+      </w:r>
+      <w:r>
+        <w:rPr>
+          <w:rStyle w:val="NormalTok"/>
+        </w:rPr>
+        <w:t xml:space="preserve">(</w:t>
+      </w:r>
+      <w:r>
+        <w:rPr>
+          <w:rStyle w:val="DataTypeTok"/>
+        </w:rPr>
+        <w:t xml:space="preserve">color =</w:t>
+      </w:r>
+      <w:r>
+        <w:rPr>
+          <w:rStyle w:val="NormalTok"/>
+        </w:rPr>
+        <w:t xml:space="preserve"> </w:t>
+      </w:r>
+      <w:r>
+        <w:rPr>
+          <w:rStyle w:val="StringTok"/>
+        </w:rPr>
+        <w:t xml:space="preserve">"red"</w:t>
+      </w:r>
+      <w:r>
+        <w:rPr>
+          <w:rStyle w:val="NormalTok"/>
+        </w:rPr>
+        <w:t xml:space="preserve">) </w:t>
+      </w:r>
+      <w:r>
+        <w:rPr>
+          <w:rStyle w:val="OperatorTok"/>
+        </w:rPr>
+        <w:t xml:space="preserve">+</w:t>
+      </w:r>
+      <w:r>
+        <w:rPr>
+          <w:rStyle w:val="StringTok"/>
+        </w:rPr>
+        <w:t xml:space="preserve"> </w:t>
+      </w:r>
+      <w:r>
+        <w:rPr>
+          <w:rStyle w:val="KeywordTok"/>
+        </w:rPr>
+        <w:t xml:space="preserve">theme_calc</w:t>
+      </w:r>
+      <w:r>
+        <w:rPr>
+          <w:rStyle w:val="NormalTok"/>
+        </w:rPr>
+        <w:t xml:space="preserve">()</w:t>
+      </w:r>
+    </w:p>
+    <w:p>
+      <w:pPr>
+        <w:pStyle w:val="SourceCode"/>
+      </w:pPr>
+      <w:r>
+        <w:rPr>
+          <w:rStyle w:val="VerbatimChar"/>
+        </w:rPr>
+        <w:t xml:space="preserve">## `geom_smooth()` using method = 'gam'</w:t>
+      </w:r>
+    </w:p>
+    <w:p>
+      <w:pPr>
+        <w:pStyle w:val="FirstParagraph"/>
+      </w:pPr>
+      <w:r>
+        <w:drawing>
+          <wp:inline>
+            <wp:extent cx="4620126" cy="3696101"/>
+            <wp:effectExtent b="0" l="0" r="0" t="0"/>
+            <wp:docPr descr="" title="" id="1" name="Picture"/>
+            <a:graphic>
+              <a:graphicData uri="http://schemas.openxmlformats.org/drawingml/2006/picture">
+                <pic:pic>
+                  <pic:nvPicPr>
+                    <pic:cNvPr descr="results_files/figure-docx/unnamed-chunk-2-3.png" id="0" name="Picture"/>
+                    <pic:cNvPicPr>
+                      <a:picLocks noChangeArrowheads="1" noChangeAspect="1"/>
+                    </pic:cNvPicPr>
+                  </pic:nvPicPr>
+                  <pic:blipFill>
+                    <a:blip r:embed="rId23"/>
+                    <a:stretch>
+                      <a:fillRect/>
+                    </a:stretch>
+                  </pic:blipFill>
+                  <pic:spPr bwMode="auto">
+                    <a:xfrm>
+                      <a:off x="0" y="0"/>
+                      <a:ext cx="4620126" cy="3696101"/>
+                    </a:xfrm>
+                    <a:prstGeom prst="rect">
+                      <a:avLst/>
+                    </a:prstGeom>
+                    <a:noFill/>
+                    <a:ln w="9525">
+                      <a:noFill/>
+                      <a:headEnd/>
+                      <a:tailEnd/>
+                    </a:ln>
+                  </pic:spPr>
+                </pic:pic>
+              </a:graphicData>
+            </a:graphic>
+          </wp:inline>
+        </w:drawing>
+      </w:r>
+    </w:p>
+    <w:p>
+      <w:pPr>
+        <w:pStyle w:val="SourceCode"/>
+      </w:pPr>
+      <w:r>
+        <w:rPr>
+          <w:rStyle w:val="CommentTok"/>
+        </w:rPr>
+        <w:t xml:space="preserve">#4rd Graph</w:t>
+      </w:r>
+      <w:r>
+        <w:br w:type="textWrapping"/>
+      </w:r>
+      <w:r>
+        <w:rPr>
+          <w:rStyle w:val="KeywordTok"/>
+        </w:rPr>
+        <w:t xml:space="preserve">ggplot</w:t>
+      </w:r>
+      <w:r>
+        <w:rPr>
+          <w:rStyle w:val="NormalTok"/>
+        </w:rPr>
+        <w:t xml:space="preserve">(ModelN, </w:t>
+      </w:r>
+      <w:r>
+        <w:rPr>
+          <w:rStyle w:val="KeywordTok"/>
+        </w:rPr>
+        <w:t xml:space="preserve">aes</w:t>
+      </w:r>
+      <w:r>
+        <w:rPr>
+          <w:rStyle w:val="NormalTok"/>
+        </w:rPr>
+        <w:t xml:space="preserve">(</w:t>
+      </w:r>
+      <w:r>
+        <w:rPr>
+          <w:rStyle w:val="DataTypeTok"/>
+        </w:rPr>
+        <w:t xml:space="preserve">x =</w:t>
+      </w:r>
+      <w:r>
+        <w:rPr>
+          <w:rStyle w:val="NormalTok"/>
+        </w:rPr>
+        <w:t xml:space="preserve"> .fitted, </w:t>
+      </w:r>
+      <w:r>
+        <w:rPr>
+          <w:rStyle w:val="DataTypeTok"/>
+        </w:rPr>
+        <w:t xml:space="preserve">y =</w:t>
+      </w:r>
+      <w:r>
+        <w:rPr>
+          <w:rStyle w:val="NormalTok"/>
+        </w:rPr>
+        <w:t xml:space="preserve"> .resid)) </w:t>
+      </w:r>
+      <w:r>
+        <w:rPr>
+          <w:rStyle w:val="OperatorTok"/>
+        </w:rPr>
+        <w:t xml:space="preserve">+</w:t>
+      </w:r>
+      <w:r>
+        <w:rPr>
+          <w:rStyle w:val="StringTok"/>
+        </w:rPr>
+        <w:t xml:space="preserve"> </w:t>
+      </w:r>
+      <w:r>
+        <w:rPr>
+          <w:rStyle w:val="KeywordTok"/>
+        </w:rPr>
+        <w:t xml:space="preserve">geom_point</w:t>
+      </w:r>
+      <w:r>
+        <w:rPr>
+          <w:rStyle w:val="NormalTok"/>
+        </w:rPr>
+        <w:t xml:space="preserve">(</w:t>
+      </w:r>
+      <w:r>
+        <w:rPr>
+          <w:rStyle w:val="DataTypeTok"/>
+        </w:rPr>
+        <w:t xml:space="preserve">color =</w:t>
+      </w:r>
+      <w:r>
+        <w:rPr>
+          <w:rStyle w:val="NormalTok"/>
+        </w:rPr>
+        <w:t xml:space="preserve"> </w:t>
+      </w:r>
+      <w:r>
+        <w:rPr>
+          <w:rStyle w:val="StringTok"/>
+        </w:rPr>
+        <w:t xml:space="preserve">"black"</w:t>
+      </w:r>
+      <w:r>
+        <w:rPr>
+          <w:rStyle w:val="NormalTok"/>
+        </w:rPr>
+        <w:t xml:space="preserve">, </w:t>
+      </w:r>
+      <w:r>
+        <w:rPr>
+          <w:rStyle w:val="DataTypeTok"/>
+        </w:rPr>
+        <w:t xml:space="preserve">alpha =</w:t>
+      </w:r>
+      <w:r>
+        <w:rPr>
+          <w:rStyle w:val="NormalTok"/>
+        </w:rPr>
+        <w:t xml:space="preserve"> </w:t>
+      </w:r>
+      <w:r>
+        <w:rPr>
+          <w:rStyle w:val="FloatTok"/>
+        </w:rPr>
+        <w:t xml:space="preserve">0.3</w:t>
+      </w:r>
+      <w:r>
+        <w:rPr>
+          <w:rStyle w:val="NormalTok"/>
+        </w:rPr>
+        <w:t xml:space="preserve">) </w:t>
+      </w:r>
+      <w:r>
+        <w:rPr>
+          <w:rStyle w:val="OperatorTok"/>
+        </w:rPr>
+        <w:t xml:space="preserve">+</w:t>
+      </w:r>
+      <w:r>
+        <w:rPr>
+          <w:rStyle w:val="StringTok"/>
+        </w:rPr>
+        <w:t xml:space="preserve"> </w:t>
+      </w:r>
+      <w:r>
+        <w:rPr>
+          <w:rStyle w:val="KeywordTok"/>
+        </w:rPr>
+        <w:t xml:space="preserve">stat_smooth</w:t>
+      </w:r>
+      <w:r>
+        <w:rPr>
+          <w:rStyle w:val="NormalTok"/>
+        </w:rPr>
+        <w:t xml:space="preserve">(</w:t>
+      </w:r>
+      <w:r>
+        <w:rPr>
+          <w:rStyle w:val="DataTypeTok"/>
+        </w:rPr>
+        <w:t xml:space="preserve">color =</w:t>
+      </w:r>
+      <w:r>
+        <w:rPr>
+          <w:rStyle w:val="NormalTok"/>
+        </w:rPr>
+        <w:t xml:space="preserve"> </w:t>
+      </w:r>
+      <w:r>
+        <w:rPr>
+          <w:rStyle w:val="StringTok"/>
+        </w:rPr>
+        <w:t xml:space="preserve">"red"</w:t>
+      </w:r>
+      <w:r>
+        <w:rPr>
+          <w:rStyle w:val="NormalTok"/>
+        </w:rPr>
+        <w:t xml:space="preserve">) </w:t>
+      </w:r>
+      <w:r>
+        <w:rPr>
+          <w:rStyle w:val="OperatorTok"/>
+        </w:rPr>
+        <w:t xml:space="preserve">+</w:t>
+      </w:r>
+      <w:r>
+        <w:rPr>
+          <w:rStyle w:val="StringTok"/>
+        </w:rPr>
+        <w:t xml:space="preserve"> </w:t>
+      </w:r>
+      <w:r>
+        <w:rPr>
+          <w:rStyle w:val="KeywordTok"/>
+        </w:rPr>
+        <w:t xml:space="preserve">theme_calc</w:t>
+      </w:r>
+      <w:r>
+        <w:rPr>
+          <w:rStyle w:val="NormalTok"/>
+        </w:rPr>
+        <w:t xml:space="preserve">()</w:t>
+      </w:r>
+    </w:p>
+    <w:p>
+      <w:pPr>
+        <w:pStyle w:val="SourceCode"/>
+      </w:pPr>
+      <w:r>
+        <w:rPr>
+          <w:rStyle w:val="VerbatimChar"/>
+        </w:rPr>
+        <w:t xml:space="preserve">## `geom_smooth()` using method = 'gam'</w:t>
+      </w:r>
+    </w:p>
+    <w:p>
+      <w:pPr>
+        <w:pStyle w:val="FirstParagraph"/>
+      </w:pPr>
+      <w:r>
+        <w:drawing>
+          <wp:inline>
+            <wp:extent cx="4620126" cy="3696101"/>
+            <wp:effectExtent b="0" l="0" r="0" t="0"/>
+            <wp:docPr descr="" title="" id="1" name="Picture"/>
+            <a:graphic>
+              <a:graphicData uri="http://schemas.openxmlformats.org/drawingml/2006/picture">
+                <pic:pic>
+                  <pic:nvPicPr>
+                    <pic:cNvPr descr="results_files/figure-docx/unnamed-chunk-2-4.png" id="0" name="Picture"/>
+                    <pic:cNvPicPr>
+                      <a:picLocks noChangeArrowheads="1" noChangeAspect="1"/>
+                    </pic:cNvPicPr>
+                  </pic:nvPicPr>
+                  <pic:blipFill>
+                    <a:blip r:embed="rId24"/>
+                    <a:stretch>
+                      <a:fillRect/>
+                    </a:stretch>
+                  </pic:blipFill>
+                  <pic:spPr bwMode="auto">
+                    <a:xfrm>
+                      <a:off x="0" y="0"/>
+                      <a:ext cx="4620126" cy="3696101"/>
+                    </a:xfrm>
+                    <a:prstGeom prst="rect">
+                      <a:avLst/>
+                    </a:prstGeom>
+                    <a:noFill/>
+                    <a:ln w="9525">
+                      <a:noFill/>
+                      <a:headEnd/>
+                      <a:tailEnd/>
+                    </a:ln>
+                  </pic:spPr>
+                </pic:pic>
+              </a:graphicData>
+            </a:graphic>
+          </wp:inline>
+        </w:drawing>
       </w:r>
     </w:p>
     <w:p>
@@ -986,7 +2080,7 @@
     </w:lvl>
   </w:abstractNum>
   <w:abstractNum w:abstractNumId="990">
-    <w:nsid w:val="caebc06b"/>
+    <w:nsid w:val="93c404a3"/>
     <w:multiLevelType w:val="multilevel"/>
     <w:lvl w:ilvl="0">
       <w:numFmt w:val="bullet"/>

</xml_diff>